<commit_message>
Yay! I figured it out!
</commit_message>
<xml_diff>
--- a/Resources/ESW Notes.docx
+++ b/Resources/ESW Notes.docx
@@ -4299,23 +4299,23 @@
       <w:pPr>
         <w:pStyle w:val="Heading2"/>
         <w:rPr>
-          <w:sz w:val="21"/>
-          <w:szCs w:val="21"/>
+          <w:sz w:val="24"/>
+          <w:szCs w:val="24"/>
         </w:rPr>
       </w:pPr>
       <w:proofErr w:type="spellStart"/>
       <w:r>
         <w:rPr>
-          <w:sz w:val="21"/>
-          <w:szCs w:val="21"/>
+          <w:sz w:val="24"/>
+          <w:szCs w:val="24"/>
         </w:rPr>
         <w:t>Dakos</w:t>
       </w:r>
       <w:proofErr w:type="spellEnd"/>
       <w:r>
         <w:rPr>
-          <w:sz w:val="21"/>
-          <w:szCs w:val="21"/>
+          <w:sz w:val="24"/>
+          <w:szCs w:val="24"/>
         </w:rPr>
         <w:t xml:space="preserve"> et al. 2012</w:t>
       </w:r>
@@ -4353,7 +4353,7 @@
           <w:sz w:val="20"/>
           <w:szCs w:val="20"/>
         </w:rPr>
-        <w:t xml:space="preserve">, removing running means, loess smoothing), care should be taken to not over- fit or filter out the slow dynamics (of interest) from the dataset [8]. Alternatively, one could also detrend within the rolling windows rather than the entire dataset. </w:t>
+        <w:t xml:space="preserve">, removing running means, loess smoothing), care should be taken to not over-fit or filter out the slow dynamics (of interest) from the dataset [8]. Alternatively, one could also detrend within the rolling windows rather than the entire dataset. </w:t>
       </w:r>
       <w:proofErr w:type="spellStart"/>
       <w:r>
@@ -4376,14 +4376,14 @@
       <w:pPr>
         <w:pStyle w:val="Heading2"/>
         <w:rPr>
-          <w:sz w:val="21"/>
-          <w:szCs w:val="21"/>
-        </w:rPr>
-      </w:pPr>
-      <w:r>
-        <w:rPr>
-          <w:sz w:val="21"/>
-          <w:szCs w:val="21"/>
+          <w:sz w:val="24"/>
+          <w:szCs w:val="24"/>
+        </w:rPr>
+      </w:pPr>
+      <w:r>
+        <w:rPr>
+          <w:sz w:val="24"/>
+          <w:szCs w:val="24"/>
         </w:rPr>
         <w:lastRenderedPageBreak/>
         <w:t>Miller et al. 2017</w:t>
@@ -4433,30 +4433,30 @@
       <w:pPr>
         <w:pStyle w:val="Heading2"/>
         <w:rPr>
-          <w:sz w:val="21"/>
-          <w:szCs w:val="21"/>
+          <w:sz w:val="24"/>
+          <w:szCs w:val="24"/>
         </w:rPr>
       </w:pPr>
       <w:proofErr w:type="spellStart"/>
       <w:r>
         <w:rPr>
-          <w:sz w:val="21"/>
-          <w:szCs w:val="21"/>
+          <w:sz w:val="24"/>
+          <w:szCs w:val="24"/>
         </w:rPr>
         <w:t>Dakos</w:t>
       </w:r>
       <w:proofErr w:type="spellEnd"/>
       <w:r>
         <w:rPr>
-          <w:sz w:val="21"/>
-          <w:szCs w:val="21"/>
+          <w:sz w:val="24"/>
+          <w:szCs w:val="24"/>
         </w:rPr>
         <w:t xml:space="preserve"> et al. 20</w:t>
       </w:r>
       <w:r>
         <w:rPr>
-          <w:sz w:val="21"/>
-          <w:szCs w:val="21"/>
+          <w:sz w:val="24"/>
+          <w:szCs w:val="24"/>
         </w:rPr>
         <w:t>08</w:t>
       </w:r>
@@ -4517,11 +4517,679 @@
     </w:p>
     <w:p>
       <w:pPr>
-        <w:rPr>
-          <w:sz w:val="20"/>
-          <w:szCs w:val="20"/>
-        </w:rPr>
-      </w:pPr>
+        <w:pStyle w:val="Heading2"/>
+        <w:rPr>
+          <w:sz w:val="24"/>
+          <w:szCs w:val="24"/>
+        </w:rPr>
+      </w:pPr>
+      <w:proofErr w:type="spellStart"/>
+      <w:r>
+        <w:rPr>
+          <w:sz w:val="24"/>
+          <w:szCs w:val="24"/>
+        </w:rPr>
+        <w:t>Pananos</w:t>
+      </w:r>
+      <w:proofErr w:type="spellEnd"/>
+      <w:r>
+        <w:rPr>
+          <w:sz w:val="24"/>
+          <w:szCs w:val="24"/>
+        </w:rPr>
+        <w:t xml:space="preserve"> et al. 2017</w:t>
+      </w:r>
+    </w:p>
+    <w:p>
+      <w:pPr>
+        <w:pStyle w:val="ListParagraph"/>
+        <w:numPr>
+          <w:ilvl w:val="0"/>
+          <w:numId w:val="1"/>
+        </w:numPr>
+        <w:rPr>
+          <w:sz w:val="20"/>
+          <w:szCs w:val="20"/>
+        </w:rPr>
+      </w:pPr>
+      <w:r>
+        <w:rPr>
+          <w:sz w:val="20"/>
+          <w:szCs w:val="20"/>
+        </w:rPr>
+        <w:t xml:space="preserve">“… </w:t>
+      </w:r>
+      <w:r>
+        <w:rPr>
+          <w:sz w:val="20"/>
+          <w:szCs w:val="20"/>
+        </w:rPr>
+        <w:t>we smoothed the time series for both the</w:t>
+      </w:r>
+      <w:r>
+        <w:rPr>
+          <w:sz w:val="20"/>
+          <w:szCs w:val="20"/>
+        </w:rPr>
+        <w:t xml:space="preserve"> </w:t>
+      </w:r>
+      <w:r>
+        <w:rPr>
+          <w:sz w:val="20"/>
+          <w:szCs w:val="20"/>
+        </w:rPr>
+        <w:t xml:space="preserve">stochastic model and the empirical data using a </w:t>
+      </w:r>
+      <w:proofErr w:type="spellStart"/>
+      <w:r>
+        <w:rPr>
+          <w:sz w:val="20"/>
+          <w:szCs w:val="20"/>
+        </w:rPr>
+        <w:t>Nadarya</w:t>
+      </w:r>
+      <w:proofErr w:type="spellEnd"/>
+      <w:r>
+        <w:rPr>
+          <w:sz w:val="20"/>
+          <w:szCs w:val="20"/>
+        </w:rPr>
+        <w:t xml:space="preserve"> Watson estimator with </w:t>
+      </w:r>
+      <w:r>
+        <w:rPr>
+          <w:b/>
+          <w:bCs/>
+          <w:sz w:val="20"/>
+          <w:szCs w:val="20"/>
+        </w:rPr>
+        <w:t>Gaussian kernel</w:t>
+      </w:r>
+      <w:r>
+        <w:rPr>
+          <w:b/>
+          <w:bCs/>
+          <w:sz w:val="20"/>
+          <w:szCs w:val="20"/>
+        </w:rPr>
+        <w:t xml:space="preserve"> </w:t>
+      </w:r>
+      <w:r>
+        <w:rPr>
+          <w:b/>
+          <w:bCs/>
+          <w:sz w:val="20"/>
+          <w:szCs w:val="20"/>
+        </w:rPr>
+        <w:t>at a bandwidth of 10%</w:t>
+      </w:r>
+      <w:r>
+        <w:rPr>
+          <w:sz w:val="20"/>
+          <w:szCs w:val="20"/>
+        </w:rPr>
+        <w:t>, selected based on Silverman’s rule of thumb (22). We then subtracted</w:t>
+      </w:r>
+      <w:r>
+        <w:rPr>
+          <w:sz w:val="20"/>
+          <w:szCs w:val="20"/>
+        </w:rPr>
+        <w:t xml:space="preserve"> </w:t>
+      </w:r>
+      <w:r>
+        <w:rPr>
+          <w:sz w:val="20"/>
+          <w:szCs w:val="20"/>
+        </w:rPr>
+        <w:t>the smoothed time series from the raw time series to generate a detrended (residual) time series.</w:t>
+      </w:r>
+      <w:r>
+        <w:rPr>
+          <w:sz w:val="20"/>
+          <w:szCs w:val="20"/>
+        </w:rPr>
+        <w:t>”</w:t>
+      </w:r>
+    </w:p>
+    <w:p>
+      <w:pPr>
+        <w:pStyle w:val="Heading2"/>
+        <w:rPr>
+          <w:sz w:val="24"/>
+          <w:szCs w:val="24"/>
+        </w:rPr>
+      </w:pPr>
+      <w:proofErr w:type="spellStart"/>
+      <w:r>
+        <w:rPr>
+          <w:sz w:val="24"/>
+          <w:szCs w:val="24"/>
+        </w:rPr>
+        <w:t>O’Regan</w:t>
+      </w:r>
+      <w:proofErr w:type="spellEnd"/>
+      <w:r>
+        <w:rPr>
+          <w:sz w:val="24"/>
+          <w:szCs w:val="24"/>
+        </w:rPr>
+        <w:t xml:space="preserve"> and Drake 2013</w:t>
+      </w:r>
+    </w:p>
+    <w:p>
+      <w:pPr>
+        <w:pStyle w:val="ListParagraph"/>
+        <w:numPr>
+          <w:ilvl w:val="0"/>
+          <w:numId w:val="1"/>
+        </w:numPr>
+        <w:rPr>
+          <w:sz w:val="20"/>
+          <w:szCs w:val="20"/>
+        </w:rPr>
+      </w:pPr>
+      <w:r>
+        <w:rPr>
+          <w:sz w:val="20"/>
+          <w:szCs w:val="20"/>
+        </w:rPr>
+        <w:t xml:space="preserve">To obtain the fluctuations, we subtracted the current mean, which we assumed to be determined by the current state of the fast–slow system </w:t>
+      </w:r>
+      <w:proofErr w:type="spellStart"/>
+      <w:r>
+        <w:rPr>
+          <w:sz w:val="20"/>
+          <w:szCs w:val="20"/>
+        </w:rPr>
+        <w:t>Nφ</w:t>
+      </w:r>
+      <w:proofErr w:type="spellEnd"/>
+      <w:r>
+        <w:rPr>
+          <w:sz w:val="20"/>
+          <w:szCs w:val="20"/>
+        </w:rPr>
+        <w:t>(t</w:t>
+      </w:r>
+      <w:proofErr w:type="gramStart"/>
+      <w:r>
+        <w:rPr>
+          <w:sz w:val="20"/>
+          <w:szCs w:val="20"/>
+        </w:rPr>
+        <w:t>) ,</w:t>
+      </w:r>
+      <w:proofErr w:type="gramEnd"/>
+      <w:r>
+        <w:rPr>
+          <w:sz w:val="20"/>
+          <w:szCs w:val="20"/>
+        </w:rPr>
+        <w:t xml:space="preserve"> from the state of the system at the start of each year and divided this quantity by the square root of the population size. We refer to this as </w:t>
+      </w:r>
+      <w:r>
+        <w:rPr>
+          <w:b/>
+          <w:bCs/>
+          <w:sz w:val="20"/>
+          <w:szCs w:val="20"/>
+        </w:rPr>
+        <w:t xml:space="preserve">Van </w:t>
+      </w:r>
+      <w:proofErr w:type="spellStart"/>
+      <w:r>
+        <w:rPr>
+          <w:b/>
+          <w:bCs/>
+          <w:sz w:val="20"/>
+          <w:szCs w:val="20"/>
+        </w:rPr>
+        <w:t>Kampen</w:t>
+      </w:r>
+      <w:proofErr w:type="spellEnd"/>
+      <w:r>
+        <w:rPr>
+          <w:b/>
+          <w:bCs/>
+          <w:sz w:val="20"/>
+          <w:szCs w:val="20"/>
+        </w:rPr>
+        <w:t xml:space="preserve"> detrending</w:t>
+      </w:r>
+      <w:r>
+        <w:rPr>
+          <w:sz w:val="20"/>
+          <w:szCs w:val="20"/>
+        </w:rPr>
+        <w:t>.</w:t>
+      </w:r>
+    </w:p>
+    <w:p>
+      <w:pPr>
+        <w:pStyle w:val="ListParagraph"/>
+        <w:numPr>
+          <w:ilvl w:val="0"/>
+          <w:numId w:val="1"/>
+        </w:numPr>
+        <w:rPr>
+          <w:sz w:val="20"/>
+          <w:szCs w:val="20"/>
+        </w:rPr>
+      </w:pPr>
+      <w:r>
+        <w:rPr>
+          <w:b/>
+          <w:bCs/>
+          <w:sz w:val="20"/>
+          <w:szCs w:val="20"/>
+        </w:rPr>
+        <w:t>Gaussian filtering</w:t>
+      </w:r>
+      <w:r>
+        <w:rPr>
+          <w:sz w:val="20"/>
+          <w:szCs w:val="20"/>
+        </w:rPr>
+        <w:t xml:space="preserve"> is another, more common, method used to remove the influence of a slowly varying mean of a data series. To compare the performance of Gaussian smoothing to van </w:t>
+      </w:r>
+      <w:proofErr w:type="spellStart"/>
+      <w:r>
+        <w:rPr>
+          <w:sz w:val="20"/>
+          <w:szCs w:val="20"/>
+        </w:rPr>
+        <w:t>Kampen</w:t>
+      </w:r>
+      <w:proofErr w:type="spellEnd"/>
+      <w:r>
+        <w:rPr>
+          <w:sz w:val="20"/>
+          <w:szCs w:val="20"/>
+        </w:rPr>
+        <w:t xml:space="preserve"> detrending, for each time series, we fit a Gaussian kernel smoothing function across the entire infectious case record up to the time that the trans- critical bifurcation was predicted using a fixed bandwidth. </w:t>
+      </w:r>
+      <w:proofErr w:type="spellStart"/>
+      <w:r>
+        <w:rPr>
+          <w:sz w:val="20"/>
+          <w:szCs w:val="20"/>
+        </w:rPr>
+        <w:t>Lenton</w:t>
+      </w:r>
+      <w:proofErr w:type="spellEnd"/>
+      <w:r>
+        <w:rPr>
+          <w:sz w:val="20"/>
+          <w:szCs w:val="20"/>
+        </w:rPr>
+        <w:t xml:space="preserve"> et al. (2012) have shown that the results obtained from applying the Gaussian filter across the entire time series do not differ significantly from detrending within windows. To obtain the residuals, we subtracted the fit from each time series and divided by the square root of the population size to be consistent with van </w:t>
+      </w:r>
+      <w:proofErr w:type="spellStart"/>
+      <w:r>
+        <w:rPr>
+          <w:sz w:val="20"/>
+          <w:szCs w:val="20"/>
+        </w:rPr>
+        <w:t>Kampen</w:t>
+      </w:r>
+      <w:proofErr w:type="spellEnd"/>
+      <w:r>
+        <w:rPr>
+          <w:sz w:val="20"/>
+          <w:szCs w:val="20"/>
+        </w:rPr>
+        <w:t xml:space="preserve"> detrending. The choice of bandwidth was informed by the resemblance of the Gaussian residuals to the fluctuations obtained from the van </w:t>
+      </w:r>
+      <w:proofErr w:type="spellStart"/>
+      <w:r>
+        <w:rPr>
+          <w:sz w:val="20"/>
+          <w:szCs w:val="20"/>
+        </w:rPr>
+        <w:t>Kampen</w:t>
+      </w:r>
+      <w:proofErr w:type="spellEnd"/>
+      <w:r>
+        <w:rPr>
+          <w:sz w:val="20"/>
+          <w:szCs w:val="20"/>
+        </w:rPr>
+        <w:t xml:space="preserve"> approach. To study the changes in the statistics up to the critical transition, we calculated the lag-1 autocorrelation and the variance of the fluctuations obtained using the two detrending methods over a moving window half the length of the time series.</w:t>
+      </w:r>
+    </w:p>
+    <w:p>
+      <w:pPr>
+        <w:pStyle w:val="ListParagraph"/>
+        <w:numPr>
+          <w:ilvl w:val="0"/>
+          <w:numId w:val="1"/>
+        </w:numPr>
+        <w:rPr>
+          <w:sz w:val="20"/>
+          <w:szCs w:val="20"/>
+        </w:rPr>
+      </w:pPr>
+      <w:r>
+        <w:rPr>
+          <w:sz w:val="20"/>
+          <w:szCs w:val="20"/>
+        </w:rPr>
+        <w:t xml:space="preserve">“… </w:t>
+      </w:r>
+      <w:r>
+        <w:rPr>
+          <w:sz w:val="20"/>
+          <w:szCs w:val="20"/>
+        </w:rPr>
+        <w:t xml:space="preserve">the Gaussian filtering performs well in comparison to the van </w:t>
+      </w:r>
+      <w:proofErr w:type="spellStart"/>
+      <w:r>
+        <w:rPr>
+          <w:sz w:val="20"/>
+          <w:szCs w:val="20"/>
+        </w:rPr>
+        <w:t>Kampen</w:t>
+      </w:r>
+      <w:proofErr w:type="spellEnd"/>
+      <w:r>
+        <w:rPr>
+          <w:sz w:val="20"/>
+          <w:szCs w:val="20"/>
+        </w:rPr>
+        <w:t xml:space="preserve"> detrending, because the mean of the SIR model declines linearly and does not exhibit any rapid changes</w:t>
+      </w:r>
+      <w:r>
+        <w:rPr>
+          <w:sz w:val="20"/>
+          <w:szCs w:val="20"/>
+        </w:rPr>
+        <w:t xml:space="preserve">… </w:t>
+      </w:r>
+      <w:r>
+        <w:rPr>
+          <w:sz w:val="20"/>
+          <w:szCs w:val="20"/>
+        </w:rPr>
+        <w:t xml:space="preserve">although emergence was difficult to predict (AUC values were not much greater than 0.5), the van </w:t>
+      </w:r>
+      <w:proofErr w:type="spellStart"/>
+      <w:r>
+        <w:rPr>
+          <w:sz w:val="20"/>
+          <w:szCs w:val="20"/>
+        </w:rPr>
+        <w:t>Kampen</w:t>
+      </w:r>
+      <w:proofErr w:type="spellEnd"/>
+      <w:r>
+        <w:rPr>
+          <w:sz w:val="20"/>
+          <w:szCs w:val="20"/>
+        </w:rPr>
+        <w:t xml:space="preserve"> detrending, which we think of as the theory-dependent approach, typically performed better than generic Gaussian detrending, which may be computed without any theoretical assumptions.</w:t>
+      </w:r>
+      <w:r>
+        <w:rPr>
+          <w:sz w:val="20"/>
+          <w:szCs w:val="20"/>
+        </w:rPr>
+        <w:t>”</w:t>
+      </w:r>
+    </w:p>
+    <w:p>
+      <w:pPr>
+        <w:pStyle w:val="Heading2"/>
+        <w:rPr>
+          <w:sz w:val="24"/>
+          <w:szCs w:val="24"/>
+        </w:rPr>
+      </w:pPr>
+      <w:proofErr w:type="spellStart"/>
+      <w:r>
+        <w:rPr>
+          <w:sz w:val="24"/>
+          <w:szCs w:val="24"/>
+        </w:rPr>
+        <w:t>Gsell</w:t>
+      </w:r>
+      <w:proofErr w:type="spellEnd"/>
+      <w:r>
+        <w:rPr>
+          <w:sz w:val="24"/>
+          <w:szCs w:val="24"/>
+        </w:rPr>
+        <w:t xml:space="preserve"> et al. 2016</w:t>
+      </w:r>
+    </w:p>
+    <w:p>
+      <w:pPr>
+        <w:pStyle w:val="ListParagraph"/>
+        <w:numPr>
+          <w:ilvl w:val="0"/>
+          <w:numId w:val="1"/>
+        </w:numPr>
+        <w:rPr>
+          <w:sz w:val="20"/>
+          <w:szCs w:val="20"/>
+        </w:rPr>
+      </w:pPr>
+      <w:r>
+        <w:rPr>
+          <w:sz w:val="20"/>
+          <w:szCs w:val="20"/>
+        </w:rPr>
+        <w:t>“</w:t>
+      </w:r>
+      <w:r>
+        <w:rPr>
+          <w:sz w:val="20"/>
+          <w:szCs w:val="20"/>
+        </w:rPr>
+        <w:t xml:space="preserve">Each </w:t>
+      </w:r>
+      <w:proofErr w:type="spellStart"/>
+      <w:r>
+        <w:rPr>
+          <w:sz w:val="20"/>
+          <w:szCs w:val="20"/>
+        </w:rPr>
+        <w:t>prebreakpoint</w:t>
+      </w:r>
+      <w:proofErr w:type="spellEnd"/>
+      <w:r>
+        <w:rPr>
+          <w:sz w:val="20"/>
+          <w:szCs w:val="20"/>
+        </w:rPr>
+        <w:t xml:space="preserve"> time series was detrended and seasonally adjusted using a Gaussian smoother with a bandwidth corresponding to 12 data points (for monthly datasets) or 26 data points (for fortnightly datasets). Testing of the residual time series for remaining linear trends and seasonality showed a persistent, but greatly reduced, seasonal signal in some time series</w:t>
+      </w:r>
+      <w:r>
+        <w:rPr>
+          <w:sz w:val="20"/>
+          <w:szCs w:val="20"/>
+        </w:rPr>
+        <w:t>.”</w:t>
+      </w:r>
+    </w:p>
+    <w:p>
+      <w:pPr>
+        <w:pStyle w:val="Heading2"/>
+        <w:rPr>
+          <w:sz w:val="24"/>
+          <w:szCs w:val="24"/>
+        </w:rPr>
+      </w:pPr>
+      <w:proofErr w:type="spellStart"/>
+      <w:r>
+        <w:rPr>
+          <w:sz w:val="24"/>
+          <w:szCs w:val="24"/>
+        </w:rPr>
+        <w:t>Lenton</w:t>
+      </w:r>
+      <w:proofErr w:type="spellEnd"/>
+      <w:r>
+        <w:rPr>
+          <w:sz w:val="24"/>
+          <w:szCs w:val="24"/>
+        </w:rPr>
+        <w:t xml:space="preserve"> 2011</w:t>
+      </w:r>
+    </w:p>
+    <w:p>
+      <w:pPr>
+        <w:pStyle w:val="ListParagraph"/>
+        <w:numPr>
+          <w:ilvl w:val="0"/>
+          <w:numId w:val="1"/>
+        </w:numPr>
+        <w:rPr>
+          <w:sz w:val="20"/>
+          <w:szCs w:val="20"/>
+        </w:rPr>
+      </w:pPr>
+      <w:r>
+        <w:rPr>
+          <w:sz w:val="20"/>
+          <w:szCs w:val="20"/>
+        </w:rPr>
+        <w:t>“</w:t>
+      </w:r>
+      <w:r>
+        <w:rPr>
+          <w:sz w:val="20"/>
+          <w:szCs w:val="20"/>
+        </w:rPr>
+        <w:t>Correlations over longer timescales also increase and this can be measured by de-trended fluctuation analysis (DFA), which picks up the same slowing down signal as ACF (and is also sensitive to data becoming non-stationary and tending towards a random walk, for example, as a phase transition is approached)</w:t>
+      </w:r>
+      <w:r>
+        <w:rPr>
+          <w:sz w:val="20"/>
+          <w:szCs w:val="20"/>
+        </w:rPr>
+        <w:t>.”</w:t>
+      </w:r>
+    </w:p>
+    <w:p>
+      <w:pPr>
+        <w:pStyle w:val="ListParagraph"/>
+        <w:numPr>
+          <w:ilvl w:val="0"/>
+          <w:numId w:val="1"/>
+        </w:numPr>
+        <w:rPr>
+          <w:sz w:val="20"/>
+          <w:szCs w:val="20"/>
+        </w:rPr>
+      </w:pPr>
+      <w:r>
+        <w:rPr>
+          <w:sz w:val="20"/>
+          <w:szCs w:val="20"/>
+        </w:rPr>
+        <w:t>“</w:t>
+      </w:r>
+      <w:r>
+        <w:rPr>
+          <w:sz w:val="20"/>
+          <w:szCs w:val="20"/>
+        </w:rPr>
+        <w:t>Next the data should be de-trended, with a filtering bandwidth and</w:t>
+      </w:r>
+      <w:r>
+        <w:rPr>
+          <w:sz w:val="20"/>
+          <w:szCs w:val="20"/>
+        </w:rPr>
+        <w:t xml:space="preserve"> </w:t>
+      </w:r>
+      <w:r>
+        <w:rPr>
+          <w:sz w:val="20"/>
+          <w:szCs w:val="20"/>
+        </w:rPr>
+        <w:t>sliding-window length carefully chosen (see insets in Figs 3 and 4) to remove any long-term trends whilst retaining the fluctuations pertinent to diagnosing slowing down. These method parameters should ideally be chosen based on theoretical guidelines and the physics of the climate subsystem under consideration. Bandwidth should be much shorter than the time it takes the forcing parameter(s) to change, and much longer than the time it takes (initially) for small perturbations to decay. The sliding-window length, when multiplied by the time step, should also be much shorter than the time it takes the forcing parameter(s) to change</w:t>
+      </w:r>
+      <w:r>
+        <w:rPr>
+          <w:sz w:val="20"/>
+          <w:szCs w:val="20"/>
+        </w:rPr>
+        <w:t>.”</w:t>
+      </w:r>
+    </w:p>
+    <w:p>
+      <w:pPr>
+        <w:pStyle w:val="ListParagraph"/>
+        <w:numPr>
+          <w:ilvl w:val="0"/>
+          <w:numId w:val="1"/>
+        </w:numPr>
+        <w:rPr>
+          <w:sz w:val="20"/>
+          <w:szCs w:val="20"/>
+        </w:rPr>
+      </w:pPr>
+      <w:r>
+        <w:rPr>
+          <w:sz w:val="20"/>
+          <w:szCs w:val="20"/>
+        </w:rPr>
+        <w:t>“</w:t>
+      </w:r>
+      <w:r>
+        <w:rPr>
+          <w:sz w:val="20"/>
+          <w:szCs w:val="20"/>
+        </w:rPr>
+        <w:t xml:space="preserve">When analysing real data (for example, Fig. 4), the challenge is to estimate (or extract) the pertinent rates of forcing and decay in the system in question. Instead, some existing studies have come up with empirical guidelines, for example, a </w:t>
+      </w:r>
+      <w:r>
+        <w:rPr>
+          <w:sz w:val="20"/>
+          <w:szCs w:val="20"/>
+        </w:rPr>
+        <w:lastRenderedPageBreak/>
+        <w:t>sliding-window length of half of the series. In others, a wide range of values for bandwidth and window length have been experimented with to see how they affect the results</w:t>
+      </w:r>
+      <w:r>
+        <w:rPr>
+          <w:sz w:val="20"/>
+          <w:szCs w:val="20"/>
+        </w:rPr>
+        <w:t>.”</w:t>
+      </w:r>
+    </w:p>
+    <w:p>
+      <w:pPr>
+        <w:pStyle w:val="ListParagraph"/>
+        <w:numPr>
+          <w:ilvl w:val="0"/>
+          <w:numId w:val="1"/>
+        </w:numPr>
+        <w:rPr>
+          <w:sz w:val="20"/>
+          <w:szCs w:val="20"/>
+        </w:rPr>
+      </w:pPr>
+      <w:r>
+        <w:rPr>
+          <w:sz w:val="20"/>
+          <w:szCs w:val="20"/>
+        </w:rPr>
+        <w:t xml:space="preserve">Used Gaussian </w:t>
+      </w:r>
+      <w:proofErr w:type="gramStart"/>
+      <w:r>
+        <w:rPr>
+          <w:sz w:val="20"/>
+          <w:szCs w:val="20"/>
+        </w:rPr>
+        <w:t>filtering</w:t>
+      </w:r>
+      <w:proofErr w:type="gramEnd"/>
     </w:p>
     <w:p>
       <w:pPr>

</xml_diff>